<commit_message>
Added SRS to Rescources
SRS is not finished. Feel free to add to it! GitHubScreenShots were
edited and not pushed up last night before submission (no worries only
text was added describing the pictures....if they even need that)
</commit_message>
<xml_diff>
--- a/Trivia_Maze_Project/CurrentWorkingDirectory/Iteration_1/ScreenShots/GitHubScreenShot_iteration1.docx
+++ b/Trivia_Maze_Project/CurrentWorkingDirectory/Iteration_1/ScreenShots/GitHubScreenShot_iteration1.docx
@@ -2,6 +2,17 @@
 <file path=word/document.xml><?xml version="1.0" encoding="utf-8"?>
 <w:document xmlns:ve="http://schemas.openxmlformats.org/markup-compatibility/2006" xmlns:o="urn:schemas-microsoft-com:office:office" xmlns:r="http://schemas.openxmlformats.org/officeDocument/2006/relationships" xmlns:m="http://schemas.openxmlformats.org/officeDocument/2006/math" xmlns:v="urn:schemas-microsoft-com:vml" xmlns:wp="http://schemas.openxmlformats.org/drawingml/2006/wordprocessingDrawing" xmlns:w10="urn:schemas-microsoft-com:office:word" xmlns:w="http://schemas.openxmlformats.org/wordprocessingml/2006/main" xmlns:wne="http://schemas.microsoft.com/office/word/2006/wordml">
   <w:body>
+    <w:p>
+      <w:proofErr w:type="spellStart"/>
+      <w:r>
+        <w:t>Git</w:t>
+      </w:r>
+      <w:proofErr w:type="spellEnd"/>
+      <w:r>
+        <w:t xml:space="preserve"> Hub Productivity</w:t>
+      </w:r>
+    </w:p>
+    <w:p/>
     <w:p>
       <w:r>
         <w:rPr>
@@ -26,6 +37,64 @@
                   </pic:nvPicPr>
                   <pic:blipFill>
                     <a:blip r:embed="rId4" cstate="print"/>
+                    <a:srcRect/>
+                    <a:stretch>
+                      <a:fillRect/>
+                    </a:stretch>
+                  </pic:blipFill>
+                  <pic:spPr bwMode="auto">
+                    <a:xfrm>
+                      <a:off x="0" y="0"/>
+                      <a:ext cx="5943600" cy="3343321"/>
+                    </a:xfrm>
+                    <a:prstGeom prst="rect">
+                      <a:avLst/>
+                    </a:prstGeom>
+                    <a:noFill/>
+                    <a:ln w="9525">
+                      <a:noFill/>
+                      <a:miter lim="800000"/>
+                      <a:headEnd/>
+                      <a:tailEnd/>
+                    </a:ln>
+                  </pic:spPr>
+                </pic:pic>
+              </a:graphicData>
+            </a:graphic>
+          </wp:inline>
+        </w:drawing>
+      </w:r>
+    </w:p>
+    <w:p/>
+    <w:p>
+      <w:r>
+        <w:t>Pivotal Tracker</w:t>
+      </w:r>
+    </w:p>
+    <w:p>
+      <w:r>
+        <w:rPr>
+          <w:noProof/>
+        </w:rPr>
+        <w:drawing>
+          <wp:inline distT="0" distB="0" distL="0" distR="0">
+            <wp:extent cx="5943600" cy="3343321"/>
+            <wp:effectExtent l="19050" t="0" r="0" b="0"/>
+            <wp:docPr id="7" name="Picture 7"/>
+            <wp:cNvGraphicFramePr>
+              <a:graphicFrameLocks xmlns:a="http://schemas.openxmlformats.org/drawingml/2006/main" noChangeAspect="1"/>
+            </wp:cNvGraphicFramePr>
+            <a:graphic xmlns:a="http://schemas.openxmlformats.org/drawingml/2006/main">
+              <a:graphicData uri="http://schemas.openxmlformats.org/drawingml/2006/picture">
+                <pic:pic xmlns:pic="http://schemas.openxmlformats.org/drawingml/2006/picture">
+                  <pic:nvPicPr>
+                    <pic:cNvPr id="0" name="Picture 7"/>
+                    <pic:cNvPicPr>
+                      <a:picLocks noChangeAspect="1" noChangeArrowheads="1"/>
+                    </pic:cNvPicPr>
+                  </pic:nvPicPr>
+                  <pic:blipFill>
+                    <a:blip r:embed="rId5" cstate="print"/>
                     <a:srcRect/>
                     <a:stretch>
                       <a:fillRect/>

</xml_diff>